<commit_message>
Fixed a spelling error in Final Project Proposal
</commit_message>
<xml_diff>
--- a/Final Project Proposal.docx
+++ b/Final Project Proposal.docx
@@ -178,157 +178,155 @@
       <w:r>
         <w:t xml:space="preserve">This section explains the focus of each blog post I plan to write and details why such a post would be </w:t>
       </w:r>
-      <w:proofErr w:type="spellStart"/>
-      <w:r>
-        <w:t>benefitial</w:t>
-      </w:r>
-      <w:proofErr w:type="spellEnd"/>
-      <w:r>
-        <w:t>.</w:t>
-      </w:r>
-    </w:p>
-    <w:p>
-      <w:pPr>
-        <w:ind w:left="720"/>
-        <w:rPr>
-          <w:b/>
-        </w:rPr>
-      </w:pPr>
-      <w:r>
-        <w:rPr>
-          <w:b/>
-        </w:rPr>
-        <w:t>B</w:t>
-      </w:r>
-      <w:r>
-        <w:rPr>
-          <w:b/>
-        </w:rPr>
-        <w:t xml:space="preserve">ig Data and </w:t>
-      </w:r>
-      <w:r>
-        <w:rPr>
-          <w:b/>
-        </w:rPr>
-        <w:t>the S</w:t>
-      </w:r>
-      <w:r>
-        <w:rPr>
-          <w:b/>
-        </w:rPr>
-        <w:t>tudy of Technical Writing</w:t>
-      </w:r>
-    </w:p>
-    <w:p>
-      <w:pPr>
-        <w:ind w:left="720"/>
-      </w:pPr>
-      <w:r>
-        <w:t>This posts is planned to illustrate how we can use big data analytics to determine major trends in writing and determine how we could better teach technical communication. This paper would be used in academia to expand research methods and offer new directions for study.</w:t>
-      </w:r>
-    </w:p>
-    <w:p>
-      <w:pPr>
-        <w:ind w:left="720"/>
-        <w:rPr>
-          <w:b/>
-        </w:rPr>
-      </w:pPr>
-      <w:r>
-        <w:rPr>
-          <w:b/>
-        </w:rPr>
-        <w:t xml:space="preserve">Big </w:t>
-      </w:r>
-      <w:r>
-        <w:rPr>
-          <w:b/>
-        </w:rPr>
-        <w:t>Data and I</w:t>
-      </w:r>
-      <w:r>
-        <w:rPr>
-          <w:b/>
-        </w:rPr>
-        <w:t>ndustry</w:t>
-      </w:r>
-    </w:p>
-    <w:p>
-      <w:pPr>
-        <w:ind w:left="720"/>
-      </w:pPr>
-      <w:r>
-        <w:t>This post will likely exist as a companion piece to first article. This purpose is to define how technical writers in the field might use big data analysis to draw conclusions about their audience and help them to understand what could make deliverables more effective.</w:t>
-      </w:r>
-    </w:p>
-    <w:p>
-      <w:pPr>
-        <w:ind w:left="720"/>
-        <w:rPr>
-          <w:b/>
-        </w:rPr>
-      </w:pPr>
-      <w:r>
-        <w:rPr>
-          <w:b/>
-        </w:rPr>
-        <w:t>A Tech Writers guide to Big Data Analysis</w:t>
-      </w:r>
-    </w:p>
-    <w:p>
-      <w:pPr>
-        <w:ind w:left="720"/>
-      </w:pPr>
-      <w:r>
-        <w:t>This piece will be a guide on how to use basic big data analysis software to draw the conclusions that the above sections mention. This will essentially be a starter guide which describes which programs to use and what is or is not relevant to the field.</w:t>
-      </w:r>
-    </w:p>
-    <w:p>
-      <w:pPr>
-        <w:ind w:left="720"/>
-        <w:rPr>
-          <w:b/>
-        </w:rPr>
-      </w:pPr>
-      <w:r>
-        <w:rPr>
-          <w:b/>
-        </w:rPr>
-        <w:t>Writing about Big Data</w:t>
-      </w:r>
-    </w:p>
-    <w:p>
-      <w:pPr>
-        <w:ind w:left="720"/>
-      </w:pPr>
-      <w:r>
-        <w:t>This final post will discuss how a technical communicators can write about big data better and why technical communicators add value to big data analysis projects. This post will encompass how a technical communicator can facilitate can assist in every step of the process. From how usability can impact the quality of analysis to how knowledge of rhetoric can help us to draw more meaningful conclusions from data sets.</w:t>
-      </w:r>
-    </w:p>
-    <w:p>
-      <w:r>
-        <w:t>Because technical communicators are my primary audience I may gloss over some concepts in favor of referencing previous research about technical communication. A secondary audience to consider is college administrators who may be considering where to allocate research funds. When technical communicators wield objective tools for their analysis they have a much stronger arguments for why they should be given grant money.</w:t>
-      </w:r>
-    </w:p>
-    <w:p>
-      <w:pPr>
-        <w:rPr>
-          <w:b/>
-        </w:rPr>
-      </w:pPr>
-      <w:r>
-        <w:rPr>
-          <w:b/>
-        </w:rPr>
-        <w:t>Conclusion</w:t>
-      </w:r>
-    </w:p>
-    <w:p>
-      <w:r>
-        <w:t>Technical communicators have a great opportunity to use Big Data to further establish their value in companies and academia. This document has proposed the creation of a series of blog post designed to introduce technical communicators to big data as a way to both encourage more research and offer technical communicators new tools. These post will be completed by December 10 and will be delivered to Christopher Lam for review and approval.</w:t>
+      <w:r>
+        <w:t>beneficial</w:t>
       </w:r>
       <w:bookmarkStart w:id="0" w:name="_GoBack"/>
       <w:bookmarkEnd w:id="0"/>
+      <w:r>
+        <w:t>.</w:t>
+      </w:r>
+    </w:p>
+    <w:p>
+      <w:pPr>
+        <w:ind w:left="720"/>
+        <w:rPr>
+          <w:b/>
+        </w:rPr>
+      </w:pPr>
+      <w:r>
+        <w:rPr>
+          <w:b/>
+        </w:rPr>
+        <w:t>B</w:t>
+      </w:r>
+      <w:r>
+        <w:rPr>
+          <w:b/>
+        </w:rPr>
+        <w:t xml:space="preserve">ig Data and </w:t>
+      </w:r>
+      <w:r>
+        <w:rPr>
+          <w:b/>
+        </w:rPr>
+        <w:t>the S</w:t>
+      </w:r>
+      <w:r>
+        <w:rPr>
+          <w:b/>
+        </w:rPr>
+        <w:t>tudy of Technical Writing</w:t>
+      </w:r>
+    </w:p>
+    <w:p>
+      <w:pPr>
+        <w:ind w:left="720"/>
+      </w:pPr>
+      <w:r>
+        <w:t>This posts is planned to illustrate how we can use big data analytics to determine major trends in writing and determine how we could better teach technical communication. This paper would be used in academia to expand research methods and offer new directions for study.</w:t>
+      </w:r>
+    </w:p>
+    <w:p>
+      <w:pPr>
+        <w:ind w:left="720"/>
+        <w:rPr>
+          <w:b/>
+        </w:rPr>
+      </w:pPr>
+      <w:r>
+        <w:rPr>
+          <w:b/>
+        </w:rPr>
+        <w:t xml:space="preserve">Big </w:t>
+      </w:r>
+      <w:r>
+        <w:rPr>
+          <w:b/>
+        </w:rPr>
+        <w:t>Data and I</w:t>
+      </w:r>
+      <w:r>
+        <w:rPr>
+          <w:b/>
+        </w:rPr>
+        <w:t>ndustry</w:t>
+      </w:r>
+    </w:p>
+    <w:p>
+      <w:pPr>
+        <w:ind w:left="720"/>
+      </w:pPr>
+      <w:r>
+        <w:t>This post will likely exist as a companion piece to first article. This purpose is to define how technical writers in the field might use big data analysis to draw conclusions about their audience and help them to understand what could make deliverables more effective.</w:t>
+      </w:r>
+    </w:p>
+    <w:p>
+      <w:pPr>
+        <w:ind w:left="720"/>
+        <w:rPr>
+          <w:b/>
+        </w:rPr>
+      </w:pPr>
+      <w:r>
+        <w:rPr>
+          <w:b/>
+        </w:rPr>
+        <w:t>A Tech Writers guide to Big Data Analysis</w:t>
+      </w:r>
+    </w:p>
+    <w:p>
+      <w:pPr>
+        <w:ind w:left="720"/>
+      </w:pPr>
+      <w:r>
+        <w:t>This piece will be a guide on how to use basic big data analysis software to draw the conclusions that the above sections mention. This will essentially be a starter guide which describes which programs to use and what is or is not relevant to the field.</w:t>
+      </w:r>
+    </w:p>
+    <w:p>
+      <w:pPr>
+        <w:ind w:left="720"/>
+        <w:rPr>
+          <w:b/>
+        </w:rPr>
+      </w:pPr>
+      <w:r>
+        <w:rPr>
+          <w:b/>
+        </w:rPr>
+        <w:t>Writing about Big Data</w:t>
+      </w:r>
+    </w:p>
+    <w:p>
+      <w:pPr>
+        <w:ind w:left="720"/>
+      </w:pPr>
+      <w:r>
+        <w:t>This final post will discuss how a technical communicators can write about big data better and why technical communicators add value to big data analysis projects. This post will encompass how a technical communicator can facilitate can assist in every step of the process. From how usability can impact the quality of analysis to how knowledge of rhetoric can help us to draw more meaningful conclusions from data sets.</w:t>
+      </w:r>
+    </w:p>
+    <w:p>
+      <w:r>
+        <w:t>Because technical communicators are my primary audience I may gloss over some concepts in favor of referencing previous research about technical communication. A secondary audience to consider is college administrators who may be considering where to allocate research funds. When technical communicators wield objective tools for their analysis they have a much stronger arguments for why they should be given grant money.</w:t>
+      </w:r>
+    </w:p>
+    <w:p>
+      <w:pPr>
+        <w:rPr>
+          <w:b/>
+        </w:rPr>
+      </w:pPr>
+      <w:r>
+        <w:rPr>
+          <w:b/>
+        </w:rPr>
+        <w:t>Conclusion</w:t>
+      </w:r>
+    </w:p>
+    <w:p>
+      <w:r>
+        <w:t>Technical communicators have a great opportunity to use Big Data to further establish their value in companies and academia. This document has proposed the creation of a series of blog post designed to introduce technical communicators to big data as a way to both encourage more research and offer technical communicators new tools. These post will be completed by December 10 and will be delivered to Christopher Lam for review and approval.</w:t>
+      </w:r>
     </w:p>
     <w:sectPr>
       <w:pgSz w:w="12240" w:h="15840"/>

</xml_diff>